<commit_message>
Fixed the headings and space problem
</commit_message>
<xml_diff>
--- a/Templates/Aim4_Transcription_Placeholders.docx
+++ b/Templates/Aim4_Transcription_Placeholders.docx
@@ -59,7 +59,7 @@
         <w:rPr>
           <w:b/>
         </w:rPr>
-        <w:t>{{ opdrachtgever }}</w:t>
+        <w:t>{{ vacature.opdrachtgever }}</w:t>
       </w:r>
     </w:p>
     <w:p>
@@ -97,7 +97,7 @@
         <w:rPr>
           <w:b/>
         </w:rPr>
-        <w:t>{{ periode }}</w:t>
+        <w:t>{{ vacature.periode }}</w:t>
       </w:r>
     </w:p>
     <w:p>
@@ -123,7 +123,13 @@
         <w:rPr>
           <w:b/>
         </w:rPr>
-        <w:t>{{ dagen_per_week }}</w:t>
+        <w:t>{{ vacature.dagen_per_week }}</w:t>
+      </w:r>
+      <w:r>
+        <w:rPr>
+          <w:b/>
+        </w:rPr>
+        <w:t xml:space="preserve"> </w:t>
       </w:r>
     </w:p>
     <w:p>
@@ -155,7 +161,7 @@
         <w:rPr>
           <w:b/>
         </w:rPr>
-        <w:t>{{ locatie }}</w:t>
+        <w:t>{{ vacature.locatie }}</w:t>
       </w:r>
     </w:p>
     <w:p/>

</xml_diff>